<commit_message>
Finalisation de la phase 1
Gantt prévisionnel grotesque fait + Budget du projet mis à jour avec les prévisions faîtes lors des premiers brainstormings, plus qu'à mettre tout ça en forme pour la revue d'avant projet de la semaine prochaine.
</commit_message>
<xml_diff>
--- a/Gestion de Projet/Phase 1 Avant-Projet/Analyse MOA.docx
+++ b/Gestion de Projet/Phase 1 Avant-Projet/Analyse MOA.docx
@@ -1818,7 +1818,15 @@
                 <w:sz w:val="20"/>
                 <w:szCs w:val="20"/>
               </w:rPr>
-              <w:t>Apparence d’un échiquier</w:t>
+              <w:t>Avoir l’a</w:t>
+            </w:r>
+            <w:r>
+              <w:rPr>
+                <w:color w:val="156082" w:themeColor="accent1"/>
+                <w:sz w:val="20"/>
+                <w:szCs w:val="20"/>
+              </w:rPr>
+              <w:t>pparence d’un échiquier</w:t>
             </w:r>
           </w:p>
         </w:tc>
@@ -3666,7 +3674,15 @@
                 <w:sz w:val="20"/>
                 <w:szCs w:val="20"/>
               </w:rPr>
-              <w:t>Apparence d’un plateau d’échec</w:t>
+              <w:t>Avoir l’a</w:t>
+            </w:r>
+            <w:r>
+              <w:rPr>
+                <w:color w:val="156082" w:themeColor="accent1"/>
+                <w:sz w:val="20"/>
+                <w:szCs w:val="20"/>
+              </w:rPr>
+              <w:t>pparence d’un plateau d’échec</w:t>
             </w:r>
           </w:p>
         </w:tc>

</xml_diff>

<commit_message>
Grosse avancée sur la revue
Partie 3, 4 et 5 terminée
</commit_message>
<xml_diff>
--- a/Gestion de Projet/Phase 1 Avant-Projet/Analyse MOA.docx
+++ b/Gestion de Projet/Phase 1 Avant-Projet/Analyse MOA.docx
@@ -671,18 +671,6 @@
         </w:numPr>
       </w:pPr>
       <w:r>
-        <w:t>Les pièces bougent toutes en même temps</w:t>
-      </w:r>
-    </w:p>
-    <w:p>
-      <w:pPr>
-        <w:pStyle w:val="Paragraphedeliste"/>
-        <w:numPr>
-          <w:ilvl w:val="0"/>
-          <w:numId w:val="1"/>
-        </w:numPr>
-      </w:pPr>
-      <w:r>
         <w:t>Un temps d’attente s’applique après qu’une pièce ait bougé avant de pouvoir rebouger.</w:t>
       </w:r>
       <w:r>
@@ -771,35 +759,6 @@
           <w:bCs/>
         </w:rPr>
         <w:t xml:space="preserve"> Empêcher le mouvement des pièces si cette règle n’est pas respectée.</w:t>
-      </w:r>
-    </w:p>
-    <w:p>
-      <w:pPr>
-        <w:pStyle w:val="Paragraphedeliste"/>
-        <w:numPr>
-          <w:ilvl w:val="0"/>
-          <w:numId w:val="1"/>
-        </w:numPr>
-      </w:pPr>
-      <w:r>
-        <w:t>Il est possible de tuer ces propres pièces avec le cavalier qui est obligé d’atterrir quelque part.</w:t>
-      </w:r>
-      <w:r>
-        <w:t xml:space="preserve"> </w:t>
-      </w:r>
-      <w:r>
-        <w:rPr>
-          <w:b/>
-          <w:bCs/>
-        </w:rPr>
-        <w:sym w:font="Wingdings" w:char="F0E0"/>
-      </w:r>
-      <w:r>
-        <w:rPr>
-          <w:b/>
-          <w:bCs/>
-        </w:rPr>
-        <w:t xml:space="preserve"> Débloquer la pièce concernée pour permettre le self kill.</w:t>
       </w:r>
     </w:p>
     <w:p>
@@ -1223,7 +1182,47 @@
                 <w:sz w:val="20"/>
                 <w:szCs w:val="20"/>
               </w:rPr>
-              <w:t>Respect des règles</w:t>
+              <w:t>Faire r</w:t>
+            </w:r>
+            <w:r>
+              <w:rPr>
+                <w:color w:val="FF0000"/>
+                <w:sz w:val="20"/>
+                <w:szCs w:val="20"/>
+              </w:rPr>
+              <w:t>espect</w:t>
+            </w:r>
+            <w:r>
+              <w:rPr>
+                <w:color w:val="FF0000"/>
+                <w:sz w:val="20"/>
+                <w:szCs w:val="20"/>
+              </w:rPr>
+              <w:t>er</w:t>
+            </w:r>
+            <w:r>
+              <w:rPr>
+                <w:color w:val="FF0000"/>
+                <w:sz w:val="20"/>
+                <w:szCs w:val="20"/>
+              </w:rPr>
+              <w:t xml:space="preserve"> </w:t>
+            </w:r>
+            <w:r>
+              <w:rPr>
+                <w:color w:val="FF0000"/>
+                <w:sz w:val="20"/>
+                <w:szCs w:val="20"/>
+              </w:rPr>
+              <w:t>l</w:t>
+            </w:r>
+            <w:r>
+              <w:rPr>
+                <w:color w:val="FF0000"/>
+                <w:sz w:val="20"/>
+                <w:szCs w:val="20"/>
+              </w:rPr>
+              <w:t>es règles</w:t>
             </w:r>
           </w:p>
         </w:tc>
@@ -1245,7 +1244,39 @@
                 <w:sz w:val="20"/>
                 <w:szCs w:val="20"/>
               </w:rPr>
-              <w:t>A une règle près</w:t>
+              <w:t>A</w:t>
+            </w:r>
+            <w:r>
+              <w:rPr>
+                <w:color w:val="FF0000"/>
+                <w:sz w:val="20"/>
+                <w:szCs w:val="20"/>
+              </w:rPr>
+              <w:t xml:space="preserve"> 2</w:t>
+            </w:r>
+            <w:r>
+              <w:rPr>
+                <w:color w:val="FF0000"/>
+                <w:sz w:val="20"/>
+                <w:szCs w:val="20"/>
+              </w:rPr>
+              <w:t xml:space="preserve"> règle</w:t>
+            </w:r>
+            <w:r>
+              <w:rPr>
+                <w:color w:val="FF0000"/>
+                <w:sz w:val="20"/>
+                <w:szCs w:val="20"/>
+              </w:rPr>
+              <w:t>s</w:t>
+            </w:r>
+            <w:r>
+              <w:rPr>
+                <w:color w:val="FF0000"/>
+                <w:sz w:val="20"/>
+                <w:szCs w:val="20"/>
+              </w:rPr>
+              <w:t xml:space="preserve"> près</w:t>
             </w:r>
           </w:p>
         </w:tc>
@@ -3832,7 +3863,6 @@
       </w:r>
       <w:proofErr w:type="spellEnd"/>
     </w:p>
-    <w:p/>
     <w:p/>
     <w:sectPr>
       <w:pgSz w:w="11906" w:h="16838"/>

</xml_diff>